<commit_message>
nieuwe versie van veslag
</commit_message>
<xml_diff>
--- a/26_Jacobs_Vandenplas_Vryghem_Verslag_OOO2019.docx
+++ b/26_Jacobs_Vandenplas_Vryghem_Verslag_OOO2019.docx
@@ -2397,8 +2397,8 @@
       </w:tblPr>
       <w:tblGrid>
         <w:gridCol w:w="1119"/>
-        <w:gridCol w:w="2391"/>
-        <w:gridCol w:w="5778"/>
+        <w:gridCol w:w="2350"/>
+        <w:gridCol w:w="5819"/>
       </w:tblGrid>
       <w:tr>
         <w:tc>
@@ -2500,7 +2500,15 @@
               <w:rPr>
                 <w:lang w:val="nl-NL"/>
               </w:rPr>
-              <w:t>Bijhorend klassendiagram (</w:t>
+              <w:t>Bijhorend kl</w:t>
+            </w:r>
+            <w:bookmarkStart w:id="3" w:name="_GoBack"/>
+            <w:bookmarkEnd w:id="3"/>
+            <w:r>
+              <w:rPr>
+                <w:lang w:val="nl-NL"/>
+              </w:rPr>
+              <w:t>assendiagram (</w:t>
             </w:r>
             <w:r>
               <w:rPr>
@@ -2718,7 +2726,7 @@
                 <w:noProof/>
               </w:rPr>
               <w:drawing>
-                <wp:anchor distT="0" distB="0" distL="114300" distR="114300" simplePos="0" relativeHeight="251654656" behindDoc="0" locked="0" layoutInCell="1" allowOverlap="1" wp14:anchorId="23962CFA" wp14:editId="57D0116E">
+                <wp:anchor distT="0" distB="0" distL="114300" distR="114300" simplePos="0" relativeHeight="251654144" behindDoc="0" locked="0" layoutInCell="1" allowOverlap="1" wp14:anchorId="23962CFA" wp14:editId="57D0116E">
                   <wp:simplePos x="0" y="0"/>
                   <wp:positionH relativeFrom="column">
                     <wp:posOffset>-39252</wp:posOffset>
@@ -2920,7 +2928,7 @@
                 <w:lang w:val="nl-NL"/>
               </w:rPr>
               <w:drawing>
-                <wp:anchor distT="0" distB="0" distL="114300" distR="114300" simplePos="0" relativeHeight="251658752" behindDoc="0" locked="0" layoutInCell="1" allowOverlap="1" wp14:anchorId="733D4691" wp14:editId="71F8D64F">
+                <wp:anchor distT="0" distB="0" distL="114300" distR="114300" simplePos="0" relativeHeight="251659264" behindDoc="0" locked="0" layoutInCell="1" allowOverlap="1" wp14:anchorId="733D4691" wp14:editId="71F8D64F">
                   <wp:simplePos x="0" y="0"/>
                   <wp:positionH relativeFrom="column">
                     <wp:posOffset>-1270</wp:posOffset>
@@ -3046,34 +3054,6 @@
               </w:rPr>
             </w:pPr>
           </w:p>
-          <w:p>
-            <w:pPr>
-              <w:rPr>
-                <w:lang w:val="nl-NL"/>
-              </w:rPr>
-            </w:pPr>
-          </w:p>
-          <w:p>
-            <w:pPr>
-              <w:rPr>
-                <w:lang w:val="nl-NL"/>
-              </w:rPr>
-            </w:pPr>
-          </w:p>
-          <w:p>
-            <w:pPr>
-              <w:rPr>
-                <w:lang w:val="nl-NL"/>
-              </w:rPr>
-            </w:pPr>
-          </w:p>
-          <w:p>
-            <w:pPr>
-              <w:rPr>
-                <w:lang w:val="nl-NL"/>
-              </w:rPr>
-            </w:pPr>
-          </w:p>
         </w:tc>
         <w:tc>
           <w:tcPr>
@@ -3085,6 +3065,12 @@
                 <w:lang w:val="nl-NL"/>
               </w:rPr>
             </w:pPr>
+            <w:r>
+              <w:rPr>
+                <w:lang w:val="nl-NL"/>
+              </w:rPr>
+              <w:t>Ja</w:t>
+            </w:r>
           </w:p>
         </w:tc>
         <w:tc>
@@ -3125,55 +3111,6 @@
               </w:rPr>
             </w:pPr>
           </w:p>
-          <w:p>
-            <w:pPr>
-              <w:rPr>
-                <w:lang w:val="nl-NL"/>
-              </w:rPr>
-            </w:pPr>
-          </w:p>
-          <w:p>
-            <w:pPr>
-              <w:rPr>
-                <w:lang w:val="nl-NL"/>
-              </w:rPr>
-            </w:pPr>
-          </w:p>
-          <w:p>
-            <w:pPr>
-              <w:rPr>
-                <w:lang w:val="nl-NL"/>
-              </w:rPr>
-            </w:pPr>
-          </w:p>
-          <w:p>
-            <w:pPr>
-              <w:rPr>
-                <w:lang w:val="nl-NL"/>
-              </w:rPr>
-            </w:pPr>
-          </w:p>
-          <w:p>
-            <w:pPr>
-              <w:rPr>
-                <w:lang w:val="nl-NL"/>
-              </w:rPr>
-            </w:pPr>
-          </w:p>
-          <w:p>
-            <w:pPr>
-              <w:rPr>
-                <w:lang w:val="nl-NL"/>
-              </w:rPr>
-            </w:pPr>
-          </w:p>
-          <w:p>
-            <w:pPr>
-              <w:rPr>
-                <w:lang w:val="nl-NL"/>
-              </w:rPr>
-            </w:pPr>
-          </w:p>
         </w:tc>
         <w:tc>
           <w:tcPr>
@@ -3185,6 +3122,12 @@
                 <w:lang w:val="nl-NL"/>
               </w:rPr>
             </w:pPr>
+            <w:r>
+              <w:rPr>
+                <w:lang w:val="nl-NL"/>
+              </w:rPr>
+              <w:t>Nee</w:t>
+            </w:r>
           </w:p>
         </w:tc>
         <w:tc>
@@ -3225,55 +3168,6 @@
               </w:rPr>
             </w:pPr>
           </w:p>
-          <w:p>
-            <w:pPr>
-              <w:rPr>
-                <w:lang w:val="nl-NL"/>
-              </w:rPr>
-            </w:pPr>
-          </w:p>
-          <w:p>
-            <w:pPr>
-              <w:rPr>
-                <w:lang w:val="nl-NL"/>
-              </w:rPr>
-            </w:pPr>
-          </w:p>
-          <w:p>
-            <w:pPr>
-              <w:rPr>
-                <w:lang w:val="nl-NL"/>
-              </w:rPr>
-            </w:pPr>
-          </w:p>
-          <w:p>
-            <w:pPr>
-              <w:rPr>
-                <w:lang w:val="nl-NL"/>
-              </w:rPr>
-            </w:pPr>
-          </w:p>
-          <w:p>
-            <w:pPr>
-              <w:rPr>
-                <w:lang w:val="nl-NL"/>
-              </w:rPr>
-            </w:pPr>
-          </w:p>
-          <w:p>
-            <w:pPr>
-              <w:rPr>
-                <w:lang w:val="nl-NL"/>
-              </w:rPr>
-            </w:pPr>
-          </w:p>
-          <w:p>
-            <w:pPr>
-              <w:rPr>
-                <w:lang w:val="nl-NL"/>
-              </w:rPr>
-            </w:pPr>
-          </w:p>
         </w:tc>
         <w:tc>
           <w:tcPr>
@@ -3285,6 +3179,12 @@
                 <w:lang w:val="nl-NL"/>
               </w:rPr>
             </w:pPr>
+            <w:r>
+              <w:rPr>
+                <w:lang w:val="nl-NL"/>
+              </w:rPr>
+              <w:t>Nee</w:t>
+            </w:r>
           </w:p>
         </w:tc>
         <w:tc>
@@ -3315,6 +3215,7 @@
               <w:rPr>
                 <w:lang w:val="nl-NL"/>
               </w:rPr>
+              <w:lastRenderedPageBreak/>
               <w:t>State</w:t>
             </w:r>
           </w:p>
@@ -3392,6 +3293,131 @@
                 <w:lang w:val="nl-NL"/>
               </w:rPr>
             </w:pPr>
+            <w:r>
+              <w:rPr>
+                <w:lang w:val="nl-NL"/>
+              </w:rPr>
+              <w:t>Ja, story 9</w:t>
+            </w:r>
+          </w:p>
+          <w:p>
+            <w:pPr>
+              <w:rPr>
+                <w:lang w:val="nl-NL"/>
+              </w:rPr>
+            </w:pPr>
+            <w:r>
+              <w:rPr>
+                <w:lang w:val="nl-NL"/>
+              </w:rPr>
+              <w:t xml:space="preserve">Een verkoop kan in verschillende </w:t>
+            </w:r>
+            <w:proofErr w:type="spellStart"/>
+            <w:r>
+              <w:rPr>
+                <w:lang w:val="nl-NL"/>
+              </w:rPr>
+              <w:t>states</w:t>
+            </w:r>
+            <w:proofErr w:type="spellEnd"/>
+            <w:r>
+              <w:rPr>
+                <w:lang w:val="nl-NL"/>
+              </w:rPr>
+              <w:t xml:space="preserve"> zijn oftewel actief, geannuleerd of </w:t>
+            </w:r>
+            <w:proofErr w:type="spellStart"/>
+            <w:r>
+              <w:rPr>
+                <w:lang w:val="nl-NL"/>
+              </w:rPr>
+              <w:t>onholdState</w:t>
+            </w:r>
+            <w:proofErr w:type="spellEnd"/>
+            <w:r>
+              <w:rPr>
+                <w:lang w:val="nl-NL"/>
+              </w:rPr>
+              <w:t xml:space="preserve">.  </w:t>
+            </w:r>
+            <w:r>
+              <w:rPr>
+                <w:lang w:val="nl-NL"/>
+              </w:rPr>
+              <w:t xml:space="preserve">Door </w:t>
+            </w:r>
+            <w:proofErr w:type="spellStart"/>
+            <w:r>
+              <w:rPr>
+                <w:lang w:val="nl-NL"/>
+              </w:rPr>
+              <w:t>states</w:t>
+            </w:r>
+            <w:proofErr w:type="spellEnd"/>
+            <w:r>
+              <w:rPr>
+                <w:lang w:val="nl-NL"/>
+              </w:rPr>
+              <w:t xml:space="preserve"> te gebruiken kunnen we </w:t>
+            </w:r>
+            <w:r>
+              <w:rPr>
+                <w:lang w:val="nl-NL"/>
+              </w:rPr>
+              <w:t>sommige</w:t>
+            </w:r>
+            <w:r>
+              <w:rPr>
+                <w:lang w:val="nl-NL"/>
+              </w:rPr>
+              <w:t xml:space="preserve"> </w:t>
+            </w:r>
+            <w:r>
+              <w:rPr>
+                <w:lang w:val="nl-NL"/>
+              </w:rPr>
+              <w:t xml:space="preserve">methodes alleen beschikbaar maken voor </w:t>
+            </w:r>
+            <w:r>
+              <w:rPr>
+                <w:lang w:val="nl-NL"/>
+              </w:rPr>
+              <w:t xml:space="preserve">wanneer je in een bepaalde state bent bv als je in een </w:t>
+            </w:r>
+            <w:proofErr w:type="spellStart"/>
+            <w:r>
+              <w:rPr>
+                <w:lang w:val="nl-NL"/>
+              </w:rPr>
+              <w:t>active</w:t>
+            </w:r>
+            <w:proofErr w:type="spellEnd"/>
+            <w:r>
+              <w:rPr>
+                <w:lang w:val="nl-NL"/>
+              </w:rPr>
+              <w:t xml:space="preserve"> state bent dan kan je een winkelkar </w:t>
+            </w:r>
+            <w:proofErr w:type="spellStart"/>
+            <w:r>
+              <w:rPr>
+                <w:lang w:val="nl-NL"/>
+              </w:rPr>
+              <w:t>onHold</w:t>
+            </w:r>
+            <w:proofErr w:type="spellEnd"/>
+            <w:r>
+              <w:rPr>
+                <w:lang w:val="nl-NL"/>
+              </w:rPr>
+              <w:t xml:space="preserve"> zetten</w:t>
+            </w:r>
+            <w:r>
+              <w:rPr>
+                <w:lang w:val="nl-NL"/>
+              </w:rPr>
+              <w:t>.</w:t>
+            </w:r>
           </w:p>
         </w:tc>
         <w:tc>
@@ -3404,6 +3430,54 @@
                 <w:lang w:val="nl-NL"/>
               </w:rPr>
             </w:pPr>
+            <w:r>
+              <w:rPr>
+                <w:noProof/>
+              </w:rPr>
+              <w:drawing>
+                <wp:anchor distT="0" distB="0" distL="114300" distR="114300" simplePos="0" relativeHeight="251665408" behindDoc="0" locked="0" layoutInCell="1" allowOverlap="1" wp14:anchorId="58E10A6B" wp14:editId="22ED98C5">
+                  <wp:simplePos x="0" y="0"/>
+                  <wp:positionH relativeFrom="column">
+                    <wp:posOffset>20072</wp:posOffset>
+                  </wp:positionH>
+                  <wp:positionV relativeFrom="paragraph">
+                    <wp:posOffset>91882</wp:posOffset>
+                  </wp:positionV>
+                  <wp:extent cx="3514725" cy="1004207"/>
+                  <wp:effectExtent l="0" t="0" r="0" b="0"/>
+                  <wp:wrapTopAndBottom/>
+                  <wp:docPr id="12" name="Afbeelding 12"/>
+                  <wp:cNvGraphicFramePr>
+                    <a:graphicFrameLocks xmlns:a="http://schemas.openxmlformats.org/drawingml/2006/main" noChangeAspect="1"/>
+                  </wp:cNvGraphicFramePr>
+                  <a:graphic xmlns:a="http://schemas.openxmlformats.org/drawingml/2006/main">
+                    <a:graphicData uri="http://schemas.openxmlformats.org/drawingml/2006/picture">
+                      <pic:pic xmlns:pic="http://schemas.openxmlformats.org/drawingml/2006/picture">
+                        <pic:nvPicPr>
+                          <pic:cNvPr id="1" name=""/>
+                          <pic:cNvPicPr/>
+                        </pic:nvPicPr>
+                        <pic:blipFill>
+                          <a:blip r:embed="rId12"/>
+                          <a:stretch>
+                            <a:fillRect/>
+                          </a:stretch>
+                        </pic:blipFill>
+                        <pic:spPr>
+                          <a:xfrm>
+                            <a:off x="0" y="0"/>
+                            <a:ext cx="3514725" cy="1004207"/>
+                          </a:xfrm>
+                          <a:prstGeom prst="rect">
+                            <a:avLst/>
+                          </a:prstGeom>
+                        </pic:spPr>
+                      </pic:pic>
+                    </a:graphicData>
+                  </a:graphic>
+                </wp:anchor>
+              </w:drawing>
+            </w:r>
           </w:p>
         </w:tc>
       </w:tr>
@@ -3460,34 +3534,6 @@
               </w:rPr>
             </w:pPr>
           </w:p>
-          <w:p>
-            <w:pPr>
-              <w:rPr>
-                <w:lang w:val="nl-NL"/>
-              </w:rPr>
-            </w:pPr>
-          </w:p>
-          <w:p>
-            <w:pPr>
-              <w:rPr>
-                <w:lang w:val="nl-NL"/>
-              </w:rPr>
-            </w:pPr>
-          </w:p>
-          <w:p>
-            <w:pPr>
-              <w:rPr>
-                <w:lang w:val="nl-NL"/>
-              </w:rPr>
-            </w:pPr>
-          </w:p>
-          <w:p>
-            <w:pPr>
-              <w:rPr>
-                <w:lang w:val="nl-NL"/>
-              </w:rPr>
-            </w:pPr>
-          </w:p>
         </w:tc>
         <w:tc>
           <w:tcPr>
@@ -3499,6 +3545,25 @@
                 <w:lang w:val="nl-NL"/>
               </w:rPr>
             </w:pPr>
+            <w:r>
+              <w:rPr>
+                <w:lang w:val="nl-NL"/>
+              </w:rPr>
+              <w:t>Ja, overal</w:t>
+            </w:r>
+          </w:p>
+          <w:p>
+            <w:pPr>
+              <w:rPr>
+                <w:lang w:val="nl-NL"/>
+              </w:rPr>
+            </w:pPr>
+            <w:r>
+              <w:rPr>
+                <w:lang w:val="nl-NL"/>
+              </w:rPr>
+              <w:t>Voor elke view is er een controller die de view met het model verbindt met de code van model</w:t>
+            </w:r>
           </w:p>
         </w:tc>
         <w:tc>
@@ -3511,6 +3576,12 @@
                 <w:lang w:val="nl-NL"/>
               </w:rPr>
             </w:pPr>
+            <w:r>
+              <w:rPr>
+                <w:lang w:val="nl-NL"/>
+              </w:rPr>
+              <w:t>De klassendiagrammen kan u op de 3 laatste pagina’s van dit verslag terugvinden.</w:t>
+            </w:r>
           </w:p>
         </w:tc>
       </w:tr>
@@ -3537,69 +3608,6 @@
             </w:r>
             <w:proofErr w:type="spellEnd"/>
           </w:p>
-          <w:p>
-            <w:pPr>
-              <w:rPr>
-                <w:lang w:val="nl-NL"/>
-              </w:rPr>
-            </w:pPr>
-          </w:p>
-          <w:p>
-            <w:pPr>
-              <w:rPr>
-                <w:lang w:val="nl-NL"/>
-              </w:rPr>
-            </w:pPr>
-          </w:p>
-          <w:p>
-            <w:pPr>
-              <w:rPr>
-                <w:lang w:val="nl-NL"/>
-              </w:rPr>
-            </w:pPr>
-          </w:p>
-          <w:p>
-            <w:pPr>
-              <w:rPr>
-                <w:lang w:val="nl-NL"/>
-              </w:rPr>
-            </w:pPr>
-          </w:p>
-          <w:p>
-            <w:pPr>
-              <w:rPr>
-                <w:lang w:val="nl-NL"/>
-              </w:rPr>
-            </w:pPr>
-          </w:p>
-          <w:p>
-            <w:pPr>
-              <w:rPr>
-                <w:lang w:val="nl-NL"/>
-              </w:rPr>
-            </w:pPr>
-          </w:p>
-          <w:p>
-            <w:pPr>
-              <w:rPr>
-                <w:lang w:val="nl-NL"/>
-              </w:rPr>
-            </w:pPr>
-          </w:p>
-          <w:p>
-            <w:pPr>
-              <w:rPr>
-                <w:lang w:val="nl-NL"/>
-              </w:rPr>
-            </w:pPr>
-          </w:p>
-          <w:p>
-            <w:pPr>
-              <w:rPr>
-                <w:lang w:val="nl-NL"/>
-              </w:rPr>
-            </w:pPr>
-          </w:p>
         </w:tc>
         <w:tc>
           <w:tcPr>
@@ -3615,108 +3623,41 @@
               <w:rPr>
                 <w:lang w:val="nl-NL"/>
               </w:rPr>
-              <w:t xml:space="preserve">Story 10: om het kassaticket af te printen met een mooie </w:t>
+              <w:t>Ja, s</w:t>
+            </w:r>
+            <w:r>
+              <w:rPr>
+                <w:lang w:val="nl-NL"/>
+              </w:rPr>
+              <w:t>tory 10</w:t>
+            </w:r>
+          </w:p>
+          <w:p>
+            <w:pPr>
+              <w:rPr>
+                <w:lang w:val="nl-NL"/>
+              </w:rPr>
+            </w:pPr>
+            <w:r>
+              <w:rPr>
+                <w:lang w:val="nl-NL"/>
+              </w:rPr>
+              <w:t xml:space="preserve">Hiermee kan je op een makkelijke manier de lay-out van het kassaticket veranderen bv de boodschap veranderen of de </w:t>
             </w:r>
             <w:proofErr w:type="spellStart"/>
             <w:r>
               <w:rPr>
                 <w:lang w:val="nl-NL"/>
               </w:rPr>
-              <w:t>layout</w:t>
+              <w:t>footer</w:t>
             </w:r>
             <w:proofErr w:type="spellEnd"/>
-          </w:p>
-          <w:p>
-            <w:pPr>
-              <w:rPr>
-                <w:lang w:val="nl-NL"/>
-              </w:rPr>
-            </w:pPr>
-          </w:p>
-          <w:p>
-            <w:pPr>
-              <w:rPr>
-                <w:lang w:val="nl-NL"/>
-              </w:rPr>
-            </w:pPr>
-          </w:p>
-          <w:p>
-            <w:pPr>
-              <w:rPr>
-                <w:lang w:val="nl-NL"/>
-              </w:rPr>
-            </w:pPr>
-          </w:p>
-          <w:p>
-            <w:pPr>
-              <w:rPr>
-                <w:lang w:val="nl-NL"/>
-              </w:rPr>
-            </w:pPr>
-          </w:p>
-          <w:p>
-            <w:pPr>
-              <w:rPr>
-                <w:lang w:val="nl-NL"/>
-              </w:rPr>
-            </w:pPr>
-          </w:p>
-          <w:p>
-            <w:pPr>
-              <w:rPr>
-                <w:lang w:val="nl-NL"/>
-              </w:rPr>
-            </w:pPr>
-          </w:p>
-          <w:p>
-            <w:pPr>
-              <w:rPr>
-                <w:lang w:val="nl-NL"/>
-              </w:rPr>
-            </w:pPr>
-          </w:p>
-          <w:p>
-            <w:pPr>
-              <w:rPr>
-                <w:lang w:val="nl-NL"/>
-              </w:rPr>
-            </w:pPr>
-          </w:p>
-          <w:p>
-            <w:pPr>
-              <w:rPr>
-                <w:lang w:val="nl-NL"/>
-              </w:rPr>
-            </w:pPr>
-          </w:p>
-          <w:p>
-            <w:pPr>
-              <w:rPr>
-                <w:lang w:val="nl-NL"/>
-              </w:rPr>
-            </w:pPr>
-          </w:p>
-          <w:p>
-            <w:pPr>
-              <w:rPr>
-                <w:lang w:val="nl-NL"/>
-              </w:rPr>
-            </w:pPr>
-          </w:p>
-          <w:p>
-            <w:pPr>
-              <w:rPr>
-                <w:lang w:val="nl-NL"/>
-              </w:rPr>
-            </w:pPr>
-          </w:p>
-          <w:p>
-            <w:pPr>
-              <w:jc w:val="right"/>
-              <w:rPr>
-                <w:lang w:val="nl-NL"/>
-              </w:rPr>
-            </w:pPr>
+            <w:r>
+              <w:rPr>
+                <w:lang w:val="nl-NL"/>
+              </w:rPr>
+              <w:t xml:space="preserve"> wel of niet tonen enz.</w:t>
+            </w:r>
           </w:p>
         </w:tc>
         <w:tc>
@@ -3735,17 +3676,17 @@
                 <w:lang w:val="nl-NL"/>
               </w:rPr>
               <w:drawing>
-                <wp:anchor distT="0" distB="0" distL="114300" distR="114300" simplePos="0" relativeHeight="251664384" behindDoc="0" locked="0" layoutInCell="1" allowOverlap="1" wp14:anchorId="487CFD94" wp14:editId="6140F9D9">
+                <wp:anchor distT="0" distB="0" distL="114300" distR="114300" simplePos="0" relativeHeight="251661312" behindDoc="0" locked="0" layoutInCell="1" allowOverlap="1" wp14:anchorId="487CFD94" wp14:editId="617A55E2">
                   <wp:simplePos x="0" y="0"/>
                   <wp:positionH relativeFrom="column">
-                    <wp:posOffset>122393</wp:posOffset>
+                    <wp:posOffset>123438</wp:posOffset>
                   </wp:positionH>
                   <wp:positionV relativeFrom="paragraph">
-                    <wp:posOffset>65405</wp:posOffset>
+                    <wp:posOffset>68552</wp:posOffset>
                   </wp:positionV>
                   <wp:extent cx="3233751" cy="2627804"/>
                   <wp:effectExtent l="0" t="0" r="0" b="0"/>
-                  <wp:wrapNone/>
+                  <wp:wrapTopAndBottom/>
                   <wp:docPr id="8" name="Afbeelding 8"/>
                   <wp:cNvGraphicFramePr>
                     <a:graphicFrameLocks xmlns:a="http://schemas.openxmlformats.org/drawingml/2006/main" noChangeAspect="1"/>
@@ -3760,7 +3701,7 @@
                           </pic:cNvPicPr>
                         </pic:nvPicPr>
                         <pic:blipFill>
-                          <a:blip r:embed="rId12">
+                          <a:blip r:embed="rId13">
                             <a:extLst>
                               <a:ext uri="{28A0092B-C50C-407E-A947-70E740481C1C}">
                                 <a14:useLocalDpi xmlns:a14="http://schemas.microsoft.com/office/drawing/2010/main" val="0"/>
@@ -3826,69 +3767,6 @@
             </w:r>
             <w:proofErr w:type="spellEnd"/>
           </w:p>
-          <w:p>
-            <w:pPr>
-              <w:rPr>
-                <w:lang w:val="nl-NL"/>
-              </w:rPr>
-            </w:pPr>
-          </w:p>
-          <w:p>
-            <w:pPr>
-              <w:rPr>
-                <w:lang w:val="nl-NL"/>
-              </w:rPr>
-            </w:pPr>
-          </w:p>
-          <w:p>
-            <w:pPr>
-              <w:rPr>
-                <w:lang w:val="nl-NL"/>
-              </w:rPr>
-            </w:pPr>
-          </w:p>
-          <w:p>
-            <w:pPr>
-              <w:rPr>
-                <w:lang w:val="nl-NL"/>
-              </w:rPr>
-            </w:pPr>
-          </w:p>
-          <w:p>
-            <w:pPr>
-              <w:rPr>
-                <w:lang w:val="nl-NL"/>
-              </w:rPr>
-            </w:pPr>
-          </w:p>
-          <w:p>
-            <w:pPr>
-              <w:rPr>
-                <w:lang w:val="nl-NL"/>
-              </w:rPr>
-            </w:pPr>
-          </w:p>
-          <w:p>
-            <w:pPr>
-              <w:rPr>
-                <w:lang w:val="nl-NL"/>
-              </w:rPr>
-            </w:pPr>
-          </w:p>
-          <w:p>
-            <w:pPr>
-              <w:rPr>
-                <w:lang w:val="nl-NL"/>
-              </w:rPr>
-            </w:pPr>
-          </w:p>
-          <w:p>
-            <w:pPr>
-              <w:rPr>
-                <w:lang w:val="nl-NL"/>
-              </w:rPr>
-            </w:pPr>
-          </w:p>
         </w:tc>
         <w:tc>
           <w:tcPr>
@@ -3904,28 +3782,26 @@
               <w:rPr>
                 <w:lang w:val="nl-NL"/>
               </w:rPr>
-              <w:lastRenderedPageBreak/>
-              <w:t>Story 7</w:t>
-            </w:r>
-          </w:p>
-          <w:p>
-            <w:pPr>
-              <w:rPr>
-                <w:lang w:val="nl-NL"/>
-              </w:rPr>
-            </w:pPr>
-            <w:r>
-              <w:rPr>
-                <w:lang w:val="nl-NL"/>
-              </w:rPr>
-              <w:t xml:space="preserve">Er zijn verschillende soorten kortingen die allemaal een korting </w:t>
-            </w:r>
-            <w:r>
-              <w:rPr>
-                <w:lang w:val="nl-NL"/>
-              </w:rPr>
-              <w:lastRenderedPageBreak/>
-              <w:t>moeten teruggeven en de manier waarop ze die teruggeven is verschillend voor elke korting</w:t>
+              <w:t>Ja, s</w:t>
+            </w:r>
+            <w:r>
+              <w:rPr>
+                <w:lang w:val="nl-NL"/>
+              </w:rPr>
+              <w:t>tory 7</w:t>
+            </w:r>
+          </w:p>
+          <w:p>
+            <w:pPr>
+              <w:rPr>
+                <w:lang w:val="nl-NL"/>
+              </w:rPr>
+            </w:pPr>
+            <w:r>
+              <w:rPr>
+                <w:lang w:val="nl-NL"/>
+              </w:rPr>
+              <w:t>Er zijn verschillende soorten kortingen die allemaal een korting moeten teruggeven en de manier waarop ze die teruggeven is verschillend voor elke korting</w:t>
             </w:r>
           </w:p>
         </w:tc>
@@ -3944,19 +3820,18 @@
                 <w:noProof/>
                 <w:lang w:val="nl-NL"/>
               </w:rPr>
-              <w:lastRenderedPageBreak/>
               <w:drawing>
-                <wp:anchor distT="0" distB="0" distL="114300" distR="114300" simplePos="0" relativeHeight="251662848" behindDoc="0" locked="0" layoutInCell="1" allowOverlap="1" wp14:anchorId="36B56D15" wp14:editId="02365C73">
+                <wp:anchor distT="0" distB="0" distL="114300" distR="114300" simplePos="0" relativeHeight="251660288" behindDoc="0" locked="0" layoutInCell="1" allowOverlap="1" wp14:anchorId="36B56D15" wp14:editId="2A7B1865">
                   <wp:simplePos x="0" y="0"/>
                   <wp:positionH relativeFrom="column">
-                    <wp:posOffset>-18225</wp:posOffset>
+                    <wp:posOffset>6350</wp:posOffset>
                   </wp:positionH>
                   <wp:positionV relativeFrom="paragraph">
-                    <wp:posOffset>29727</wp:posOffset>
+                    <wp:posOffset>381304</wp:posOffset>
                   </wp:positionV>
                   <wp:extent cx="3558165" cy="665683"/>
                   <wp:effectExtent l="0" t="0" r="0" b="0"/>
-                  <wp:wrapNone/>
+                  <wp:wrapTopAndBottom/>
                   <wp:docPr id="6" name="Afbeelding 6"/>
                   <wp:cNvGraphicFramePr>
                     <a:graphicFrameLocks xmlns:a="http://schemas.openxmlformats.org/drawingml/2006/main" noChangeAspect="1"/>
@@ -4038,7 +3913,7 @@
           <w:lang w:val="nl-NL"/>
         </w:rPr>
       </w:pPr>
-      <w:bookmarkStart w:id="3" w:name="_Toc499494740"/>
+      <w:bookmarkStart w:id="4" w:name="_Toc499494740"/>
       <w:r>
         <w:rPr>
           <w:lang w:val="nl-NL"/>
@@ -4046,7 +3921,7 @@
         <w:lastRenderedPageBreak/>
         <w:t>Speciale topics</w:t>
       </w:r>
-      <w:bookmarkEnd w:id="3"/>
+      <w:bookmarkEnd w:id="4"/>
     </w:p>
     <w:p>
       <w:pPr>
@@ -4150,7 +4025,7 @@
       <w:tr>
         <w:tc>
           <w:tcPr>
-            <w:tcW w:w="1727" w:type="dxa"/>
+            <w:tcW w:w="1673" w:type="dxa"/>
           </w:tcPr>
           <w:p>
             <w:pPr>
@@ -4247,19 +4122,19 @@
         </w:tc>
         <w:tc>
           <w:tcPr>
-            <w:tcW w:w="5984" w:type="dxa"/>
-          </w:tcPr>
-          <w:p>
-            <w:pPr>
-              <w:rPr>
-                <w:lang w:val="nl-NL"/>
-              </w:rPr>
-            </w:pPr>
-            <w:r>
-              <w:rPr>
-                <w:lang w:val="nl-NL"/>
-              </w:rPr>
-              <w:t xml:space="preserve">Bijhorend klassendiagram </w:t>
+            <w:tcW w:w="5579" w:type="dxa"/>
+          </w:tcPr>
+          <w:p>
+            <w:pPr>
+              <w:rPr>
+                <w:lang w:val="nl-NL"/>
+              </w:rPr>
+            </w:pPr>
+            <w:r>
+              <w:rPr>
+                <w:lang w:val="nl-NL"/>
+              </w:rPr>
+              <w:t>Bijhorend klassendiagram</w:t>
             </w:r>
             <w:r>
               <w:rPr>
@@ -4279,7 +4154,7 @@
       <w:tr>
         <w:tc>
           <w:tcPr>
-            <w:tcW w:w="1727" w:type="dxa"/>
+            <w:tcW w:w="1673" w:type="dxa"/>
           </w:tcPr>
           <w:p>
             <w:pPr>
@@ -4448,7 +4323,7 @@
         </w:tc>
         <w:tc>
           <w:tcPr>
-            <w:tcW w:w="5984" w:type="dxa"/>
+            <w:tcW w:w="5579" w:type="dxa"/>
           </w:tcPr>
           <w:p>
             <w:pPr>
@@ -4462,7 +4337,7 @@
       <w:tr>
         <w:tc>
           <w:tcPr>
-            <w:tcW w:w="1727" w:type="dxa"/>
+            <w:tcW w:w="1673" w:type="dxa"/>
           </w:tcPr>
           <w:p>
             <w:pPr>
@@ -4573,7 +4448,7 @@
         </w:tc>
         <w:tc>
           <w:tcPr>
-            <w:tcW w:w="5984" w:type="dxa"/>
+            <w:tcW w:w="5579" w:type="dxa"/>
           </w:tcPr>
           <w:p>
             <w:pPr>
@@ -4587,7 +4462,7 @@
       <w:tr>
         <w:tc>
           <w:tcPr>
-            <w:tcW w:w="1727" w:type="dxa"/>
+            <w:tcW w:w="1673" w:type="dxa"/>
           </w:tcPr>
           <w:p>
             <w:pPr>
@@ -4661,93 +4536,7 @@
         </w:tc>
         <w:tc>
           <w:tcPr>
-            <w:tcW w:w="5984" w:type="dxa"/>
-          </w:tcPr>
-          <w:p>
-            <w:pPr>
-              <w:rPr>
-                <w:lang w:val="nl-NL"/>
-              </w:rPr>
-            </w:pPr>
-          </w:p>
-        </w:tc>
-      </w:tr>
-      <w:tr>
-        <w:tc>
-          <w:tcPr>
-            <w:tcW w:w="1727" w:type="dxa"/>
-          </w:tcPr>
-          <w:p>
-            <w:pPr>
-              <w:rPr>
-                <w:lang w:val="nl-NL"/>
-              </w:rPr>
-            </w:pPr>
-            <w:r>
-              <w:rPr>
-                <w:lang w:val="nl-NL"/>
-              </w:rPr>
-              <w:t>Andere…</w:t>
-            </w:r>
-          </w:p>
-          <w:p>
-            <w:pPr>
-              <w:rPr>
-                <w:lang w:val="nl-NL"/>
-              </w:rPr>
-            </w:pPr>
-          </w:p>
-          <w:p>
-            <w:pPr>
-              <w:rPr>
-                <w:lang w:val="nl-NL"/>
-              </w:rPr>
-            </w:pPr>
-          </w:p>
-          <w:p>
-            <w:pPr>
-              <w:rPr>
-                <w:lang w:val="nl-NL"/>
-              </w:rPr>
-            </w:pPr>
-          </w:p>
-          <w:p>
-            <w:pPr>
-              <w:rPr>
-                <w:lang w:val="nl-NL"/>
-              </w:rPr>
-            </w:pPr>
-          </w:p>
-          <w:p>
-            <w:pPr>
-              <w:rPr>
-                <w:lang w:val="nl-NL"/>
-              </w:rPr>
-            </w:pPr>
-          </w:p>
-          <w:p>
-            <w:pPr>
-              <w:rPr>
-                <w:lang w:val="nl-NL"/>
-              </w:rPr>
-            </w:pPr>
-          </w:p>
-        </w:tc>
-        <w:tc>
-          <w:tcPr>
-            <w:tcW w:w="2036" w:type="dxa"/>
-          </w:tcPr>
-          <w:p>
-            <w:pPr>
-              <w:rPr>
-                <w:lang w:val="nl-NL"/>
-              </w:rPr>
-            </w:pPr>
-          </w:p>
-        </w:tc>
-        <w:tc>
-          <w:tcPr>
-            <w:tcW w:w="5984" w:type="dxa"/>
+            <w:tcW w:w="5579" w:type="dxa"/>
           </w:tcPr>
           <w:p>
             <w:pPr>
@@ -4792,8 +4581,8 @@
           <w:lang w:val="nl-NL"/>
         </w:rPr>
       </w:pPr>
-      <w:bookmarkStart w:id="4" w:name="_Toc499494741"/>
-      <w:bookmarkStart w:id="5" w:name="_Toc499494742"/>
+      <w:bookmarkStart w:id="5" w:name="_Toc499494741"/>
+      <w:bookmarkStart w:id="6" w:name="_Toc499494742"/>
       <w:r>
         <w:rPr>
           <w:lang w:val="nl-NL"/>
@@ -4801,7 +4590,7 @@
         <w:lastRenderedPageBreak/>
         <w:t>Werkverdeling</w:t>
       </w:r>
-      <w:bookmarkEnd w:id="4"/>
+      <w:bookmarkEnd w:id="5"/>
     </w:p>
     <w:p>
       <w:pPr>
@@ -4994,6 +4783,12 @@
                 <w:lang w:val="nl-NL"/>
               </w:rPr>
             </w:pPr>
+            <w:r>
+              <w:rPr>
+                <w:lang w:val="nl-NL"/>
+              </w:rPr>
+              <w:t>33,33%</w:t>
+            </w:r>
           </w:p>
         </w:tc>
         <w:tc>
@@ -5007,6 +4802,12 @@
                 <w:lang w:val="nl-NL"/>
               </w:rPr>
             </w:pPr>
+            <w:r>
+              <w:rPr>
+                <w:lang w:val="nl-NL"/>
+              </w:rPr>
+              <w:t>33,33%</w:t>
+            </w:r>
           </w:p>
         </w:tc>
         <w:tc>
@@ -5020,6 +4821,12 @@
                 <w:lang w:val="nl-NL"/>
               </w:rPr>
             </w:pPr>
+            <w:r>
+              <w:rPr>
+                <w:lang w:val="nl-NL"/>
+              </w:rPr>
+              <w:t>33,33%</w:t>
+            </w:r>
           </w:p>
         </w:tc>
         <w:tc>
@@ -5078,6 +4885,12 @@
                 <w:lang w:val="nl-NL"/>
               </w:rPr>
             </w:pPr>
+            <w:r>
+              <w:rPr>
+                <w:lang w:val="nl-NL"/>
+              </w:rPr>
+              <w:t>33,33%</w:t>
+            </w:r>
           </w:p>
         </w:tc>
         <w:tc>
@@ -5091,6 +4904,12 @@
                 <w:lang w:val="nl-NL"/>
               </w:rPr>
             </w:pPr>
+            <w:r>
+              <w:rPr>
+                <w:lang w:val="nl-NL"/>
+              </w:rPr>
+              <w:t>33,33%</w:t>
+            </w:r>
           </w:p>
         </w:tc>
         <w:tc>
@@ -5104,6 +4923,12 @@
                 <w:lang w:val="nl-NL"/>
               </w:rPr>
             </w:pPr>
+            <w:r>
+              <w:rPr>
+                <w:lang w:val="nl-NL"/>
+              </w:rPr>
+              <w:t>33,33%</w:t>
+            </w:r>
           </w:p>
         </w:tc>
         <w:tc>
@@ -5162,6 +4987,12 @@
                 <w:lang w:val="nl-NL"/>
               </w:rPr>
             </w:pPr>
+            <w:r>
+              <w:rPr>
+                <w:lang w:val="nl-NL"/>
+              </w:rPr>
+              <w:t>40%</w:t>
+            </w:r>
           </w:p>
         </w:tc>
         <w:tc>
@@ -5175,6 +5006,12 @@
                 <w:lang w:val="nl-NL"/>
               </w:rPr>
             </w:pPr>
+            <w:r>
+              <w:rPr>
+                <w:lang w:val="nl-NL"/>
+              </w:rPr>
+              <w:t>30%</w:t>
+            </w:r>
           </w:p>
         </w:tc>
         <w:tc>
@@ -5188,6 +5025,12 @@
                 <w:lang w:val="nl-NL"/>
               </w:rPr>
             </w:pPr>
+            <w:r>
+              <w:rPr>
+                <w:lang w:val="nl-NL"/>
+              </w:rPr>
+              <w:t>30%</w:t>
+            </w:r>
           </w:p>
         </w:tc>
         <w:tc>
@@ -5246,6 +5089,12 @@
                 <w:lang w:val="nl-NL"/>
               </w:rPr>
             </w:pPr>
+            <w:r>
+              <w:rPr>
+                <w:lang w:val="nl-NL"/>
+              </w:rPr>
+              <w:t>33,33%</w:t>
+            </w:r>
           </w:p>
         </w:tc>
         <w:tc>
@@ -5259,6 +5108,12 @@
                 <w:lang w:val="nl-NL"/>
               </w:rPr>
             </w:pPr>
+            <w:r>
+              <w:rPr>
+                <w:lang w:val="nl-NL"/>
+              </w:rPr>
+              <w:t>33,33%</w:t>
+            </w:r>
           </w:p>
         </w:tc>
         <w:tc>
@@ -5272,6 +5127,12 @@
                 <w:lang w:val="nl-NL"/>
               </w:rPr>
             </w:pPr>
+            <w:r>
+              <w:rPr>
+                <w:lang w:val="nl-NL"/>
+              </w:rPr>
+              <w:t>33,33%</w:t>
+            </w:r>
           </w:p>
         </w:tc>
         <w:tc>
@@ -5346,7 +5207,7 @@
         </w:rPr>
         <w:t>diagram</w:t>
       </w:r>
-      <w:bookmarkEnd w:id="5"/>
+      <w:bookmarkEnd w:id="6"/>
       <w:r>
         <w:rPr>
           <w:lang w:val="nl-NL"/>
@@ -5467,11 +5328,33 @@
           <w:noProof/>
           <w:lang w:val="nl-NL"/>
         </w:rPr>
+        <w:t xml:space="preserve"> </w:t>
+      </w:r>
+    </w:p>
+    <w:p>
+      <w:pPr>
+        <w:rPr>
+          <w:lang w:val="nl-NL"/>
+        </w:rPr>
+      </w:pPr>
+      <w:r>
+        <w:rPr>
+          <w:noProof/>
+          <w:lang w:val="nl-NL"/>
+        </w:rPr>
         <w:drawing>
-          <wp:inline distT="0" distB="0" distL="0" distR="0" wp14:anchorId="21652C6E" wp14:editId="58BCF693">
-            <wp:extent cx="5760720" cy="2237105"/>
-            <wp:effectExtent l="0" t="0" r="0" b="0"/>
-            <wp:docPr id="9" name="Afbeelding 9"/>
+          <wp:anchor distT="0" distB="0" distL="114300" distR="114300" simplePos="0" relativeHeight="251658240" behindDoc="0" locked="0" layoutInCell="1" allowOverlap="1" wp14:anchorId="79AE6222" wp14:editId="5E5AF615">
+            <wp:simplePos x="0" y="0"/>
+            <wp:positionH relativeFrom="column">
+              <wp:posOffset>-850113</wp:posOffset>
+            </wp:positionH>
+            <wp:positionV relativeFrom="paragraph">
+              <wp:posOffset>1724660</wp:posOffset>
+            </wp:positionV>
+            <wp:extent cx="7503322" cy="3719189"/>
+            <wp:effectExtent l="0" t="1885950" r="0" b="1882140"/>
+            <wp:wrapNone/>
+            <wp:docPr id="2" name="Afbeelding 2"/>
             <wp:cNvGraphicFramePr>
               <a:graphicFrameLocks xmlns:a="http://schemas.openxmlformats.org/drawingml/2006/main" noChangeAspect="1"/>
             </wp:cNvGraphicFramePr>
@@ -5479,47 +5362,69 @@
               <a:graphicData uri="http://schemas.openxmlformats.org/drawingml/2006/picture">
                 <pic:pic xmlns:pic="http://schemas.openxmlformats.org/drawingml/2006/picture">
                   <pic:nvPicPr>
-                    <pic:cNvPr id="9" name="KassaModel.png"/>
-                    <pic:cNvPicPr/>
+                    <pic:cNvPr id="0" name="Picture 1"/>
+                    <pic:cNvPicPr>
+                      <a:picLocks noChangeAspect="1" noChangeArrowheads="1"/>
+                    </pic:cNvPicPr>
                   </pic:nvPicPr>
-                  <pic:blipFill>
-                    <a:blip r:embed="rId13"/>
-                    <a:stretch>
-                      <a:fillRect/>
-                    </a:stretch>
+                  <pic:blipFill rotWithShape="1">
+                    <a:blip r:embed="rId14">
+                      <a:extLst>
+                        <a:ext uri="{28A0092B-C50C-407E-A947-70E740481C1C}">
+                          <a14:useLocalDpi xmlns:a14="http://schemas.microsoft.com/office/drawing/2010/main" val="0"/>
+                        </a:ext>
+                      </a:extLst>
+                    </a:blip>
+                    <a:srcRect b="43383"/>
+                    <a:stretch/>
                   </pic:blipFill>
-                  <pic:spPr>
-                    <a:xfrm>
+                  <pic:spPr bwMode="auto">
+                    <a:xfrm rot="5400000">
                       <a:off x="0" y="0"/>
-                      <a:ext cx="5760720" cy="2237105"/>
+                      <a:ext cx="7503322" cy="3719189"/>
                     </a:xfrm>
                     <a:prstGeom prst="rect">
                       <a:avLst/>
                     </a:prstGeom>
+                    <a:noFill/>
+                    <a:ln>
+                      <a:noFill/>
+                    </a:ln>
+                    <a:extLst>
+                      <a:ext uri="{53640926-AAD7-44D8-BBD7-CCE9431645EC}">
+                        <a14:shadowObscured xmlns:a14="http://schemas.microsoft.com/office/drawing/2010/main"/>
+                      </a:ext>
+                    </a:extLst>
                   </pic:spPr>
                 </pic:pic>
               </a:graphicData>
             </a:graphic>
-          </wp:inline>
+            <wp14:sizeRelH relativeFrom="margin">
+              <wp14:pctWidth>0</wp14:pctWidth>
+            </wp14:sizeRelH>
+            <wp14:sizeRelV relativeFrom="margin">
+              <wp14:pctHeight>0</wp14:pctHeight>
+            </wp14:sizeRelV>
+          </wp:anchor>
         </w:drawing>
       </w:r>
       <w:r>
         <w:rPr>
           <w:lang w:val="nl-NL"/>
         </w:rPr>
+        <w:br w:type="page"/>
+      </w:r>
+      <w:r>
+        <w:rPr>
+          <w:noProof/>
+          <w:lang w:val="nl-NL"/>
+        </w:rPr>
         <w:lastRenderedPageBreak/>
-        <w:t>Controllers:</w:t>
-      </w:r>
-      <w:r>
-        <w:rPr>
-          <w:noProof/>
-          <w:lang w:val="nl-NL"/>
-        </w:rPr>
         <w:drawing>
-          <wp:inline distT="0" distB="0" distL="0" distR="0" wp14:anchorId="231AF5F5" wp14:editId="644C4336">
-            <wp:extent cx="5760720" cy="5475605"/>
+          <wp:inline distT="0" distB="0" distL="0" distR="0" wp14:anchorId="6E37CEF1" wp14:editId="17CD7C47">
+            <wp:extent cx="5758180" cy="2581910"/>
             <wp:effectExtent l="0" t="0" r="0" b="0"/>
-            <wp:docPr id="10" name="Afbeelding 10"/>
+            <wp:docPr id="3" name="Afbeelding 3"/>
             <wp:cNvGraphicFramePr>
               <a:graphicFrameLocks xmlns:a="http://schemas.openxmlformats.org/drawingml/2006/main" noChangeAspect="1"/>
             </wp:cNvGraphicFramePr>
@@ -5527,23 +5432,39 @@
               <a:graphicData uri="http://schemas.openxmlformats.org/drawingml/2006/picture">
                 <pic:pic xmlns:pic="http://schemas.openxmlformats.org/drawingml/2006/picture">
                   <pic:nvPicPr>
-                    <pic:cNvPr id="10" name="KassaOverviewController.png"/>
-                    <pic:cNvPicPr/>
+                    <pic:cNvPr id="0" name="Picture 2"/>
+                    <pic:cNvPicPr>
+                      <a:picLocks noChangeAspect="1" noChangeArrowheads="1"/>
+                    </pic:cNvPicPr>
                   </pic:nvPicPr>
-                  <pic:blipFill>
-                    <a:blip r:embed="rId14"/>
-                    <a:stretch>
-                      <a:fillRect/>
-                    </a:stretch>
+                  <pic:blipFill rotWithShape="1">
+                    <a:blip r:embed="rId14">
+                      <a:extLst>
+                        <a:ext uri="{28A0092B-C50C-407E-A947-70E740481C1C}">
+                          <a14:useLocalDpi xmlns:a14="http://schemas.microsoft.com/office/drawing/2010/main" val="0"/>
+                        </a:ext>
+                      </a:extLst>
+                    </a:blip>
+                    <a:srcRect l="943" t="56096" r="16622" b="1735"/>
+                    <a:stretch/>
                   </pic:blipFill>
-                  <pic:spPr>
+                  <pic:spPr bwMode="auto">
                     <a:xfrm>
                       <a:off x="0" y="0"/>
-                      <a:ext cx="5760720" cy="5475605"/>
+                      <a:ext cx="5775112" cy="2589502"/>
                     </a:xfrm>
                     <a:prstGeom prst="rect">
                       <a:avLst/>
                     </a:prstGeom>
+                    <a:noFill/>
+                    <a:ln>
+                      <a:noFill/>
+                    </a:ln>
+                    <a:extLst>
+                      <a:ext uri="{53640926-AAD7-44D8-BBD7-CCE9431645EC}">
+                        <a14:shadowObscured xmlns:a14="http://schemas.microsoft.com/office/drawing/2010/main"/>
+                      </a:ext>
+                    </a:extLst>
                   </pic:spPr>
                 </pic:pic>
               </a:graphicData>
@@ -5562,6 +5483,80 @@
         <w:rPr>
           <w:lang w:val="nl-NL"/>
         </w:rPr>
+        <w:t>Controllers:</w:t>
+      </w:r>
+    </w:p>
+    <w:p>
+      <w:pPr>
+        <w:rPr>
+          <w:lang w:val="nl-NL"/>
+        </w:rPr>
+      </w:pPr>
+      <w:r>
+        <w:rPr>
+          <w:noProof/>
+          <w:lang w:val="nl-NL"/>
+        </w:rPr>
+        <w:drawing>
+          <wp:inline distT="0" distB="0" distL="0" distR="0" wp14:anchorId="321BBBD5" wp14:editId="0502EC75">
+            <wp:extent cx="5753100" cy="2628900"/>
+            <wp:effectExtent l="0" t="0" r="0" b="0"/>
+            <wp:docPr id="7" name="Afbeelding 7"/>
+            <wp:cNvGraphicFramePr>
+              <a:graphicFrameLocks xmlns:a="http://schemas.openxmlformats.org/drawingml/2006/main" noChangeAspect="1"/>
+            </wp:cNvGraphicFramePr>
+            <a:graphic xmlns:a="http://schemas.openxmlformats.org/drawingml/2006/main">
+              <a:graphicData uri="http://schemas.openxmlformats.org/drawingml/2006/picture">
+                <pic:pic xmlns:pic="http://schemas.openxmlformats.org/drawingml/2006/picture">
+                  <pic:nvPicPr>
+                    <pic:cNvPr id="0" name="Picture 3"/>
+                    <pic:cNvPicPr>
+                      <a:picLocks noChangeAspect="1" noChangeArrowheads="1"/>
+                    </pic:cNvPicPr>
+                  </pic:nvPicPr>
+                  <pic:blipFill>
+                    <a:blip r:embed="rId15">
+                      <a:extLst>
+                        <a:ext uri="{28A0092B-C50C-407E-A947-70E740481C1C}">
+                          <a14:useLocalDpi xmlns:a14="http://schemas.microsoft.com/office/drawing/2010/main" val="0"/>
+                        </a:ext>
+                      </a:extLst>
+                    </a:blip>
+                    <a:srcRect/>
+                    <a:stretch>
+                      <a:fillRect/>
+                    </a:stretch>
+                  </pic:blipFill>
+                  <pic:spPr bwMode="auto">
+                    <a:xfrm>
+                      <a:off x="0" y="0"/>
+                      <a:ext cx="5753100" cy="2628900"/>
+                    </a:xfrm>
+                    <a:prstGeom prst="rect">
+                      <a:avLst/>
+                    </a:prstGeom>
+                    <a:noFill/>
+                    <a:ln>
+                      <a:noFill/>
+                    </a:ln>
+                  </pic:spPr>
+                </pic:pic>
+              </a:graphicData>
+            </a:graphic>
+          </wp:inline>
+        </w:drawing>
+      </w:r>
+    </w:p>
+    <w:p>
+      <w:pPr>
+        <w:rPr>
+          <w:lang w:val="nl-NL"/>
+        </w:rPr>
+      </w:pPr>
+      <w:r>
+        <w:rPr>
+          <w:lang w:val="nl-NL"/>
+        </w:rPr>
         <w:lastRenderedPageBreak/>
         <w:t xml:space="preserve"> </w:t>
       </w:r>
@@ -5571,8 +5566,6 @@
         </w:rPr>
         <w:t>View:</w:t>
       </w:r>
-      <w:bookmarkStart w:id="6" w:name="_GoBack"/>
-      <w:bookmarkEnd w:id="6"/>
       <w:r>
         <w:rPr>
           <w:noProof/>
@@ -5594,7 +5587,7 @@
                     <pic:cNvPicPr/>
                   </pic:nvPicPr>
                   <pic:blipFill>
-                    <a:blip r:embed="rId15"/>
+                    <a:blip r:embed="rId16"/>
                     <a:stretch>
                       <a:fillRect/>
                     </a:stretch>
@@ -5615,8 +5608,22 @@
         </w:drawing>
       </w:r>
     </w:p>
+    <w:p>
+      <w:pPr>
+        <w:rPr>
+          <w:lang w:val="nl-NL"/>
+        </w:rPr>
+      </w:pPr>
+    </w:p>
+    <w:p>
+      <w:pPr>
+        <w:rPr>
+          <w:lang w:val="nl-NL"/>
+        </w:rPr>
+      </w:pPr>
+    </w:p>
     <w:sectPr>
-      <w:headerReference w:type="default" r:id="rId16"/>
+      <w:headerReference w:type="default" r:id="rId17"/>
       <w:pgSz w:w="11906" w:h="16838"/>
       <w:pgMar w:top="1417" w:right="1417" w:bottom="1417" w:left="1417" w:header="708" w:footer="708" w:gutter="0"/>
       <w:cols w:space="708"/>
@@ -5687,7 +5694,6 @@
         <w:docPartUnique/>
       </w:docPartObj>
     </w:sdtPr>
-    <w:sdtEndPr/>
     <w:sdtContent>
       <w:p>
         <w:pPr>
@@ -6959,7 +6965,7 @@
 </file>
 
 <file path=customXml/itemProps1.xml><?xml version="1.0" encoding="utf-8"?>
-<ds:datastoreItem xmlns:ds="http://schemas.openxmlformats.org/officeDocument/2006/customXml" ds:itemID="{6CD12BFE-3752-47BA-8DCD-471B557B7D34}">
+<ds:datastoreItem xmlns:ds="http://schemas.openxmlformats.org/officeDocument/2006/customXml" ds:itemID="{F74E04D9-09B9-4041-9ABD-4379AB7FC2A9}">
   <ds:schemaRefs>
     <ds:schemaRef ds:uri="http://schemas.openxmlformats.org/officeDocument/2006/bibliography"/>
   </ds:schemaRefs>

</xml_diff>